<commit_message>
adding roxygen documentation to plot.simOutbreak
</commit_message>
<xml_diff>
--- a/notes/Literature Review.docx
+++ b/notes/Literature Review.docx
@@ -55,11 +55,13 @@
     <w:p>
       <w:pPr>
         <w:rPr>
-          <w:sz w:val="24"/>
-        </w:rPr>
-      </w:pPr>
-      <w:r>
-        <w:rPr>
+          <w:b/>
+          <w:sz w:val="24"/>
+        </w:rPr>
+      </w:pPr>
+      <w:r>
+        <w:rPr>
+          <w:b/>
           <w:sz w:val="24"/>
         </w:rPr>
         <w:t>Benefits</w:t>
@@ -124,13 +126,7 @@
         <w:rPr>
           <w:sz w:val="24"/>
         </w:rPr>
-        <w:t xml:space="preserve"> </w:t>
-      </w:r>
-      <w:r>
-        <w:rPr>
-          <w:sz w:val="24"/>
-        </w:rPr>
-        <w:t xml:space="preserve">(not in </w:t>
+        <w:t xml:space="preserve"> (not in </w:t>
       </w:r>
       <w:proofErr w:type="spellStart"/>
       <w:r>
@@ -157,11 +153,13 @@
     <w:p>
       <w:pPr>
         <w:rPr>
-          <w:sz w:val="24"/>
-        </w:rPr>
-      </w:pPr>
-      <w:r>
-        <w:rPr>
+          <w:b/>
+          <w:sz w:val="24"/>
+        </w:rPr>
+      </w:pPr>
+      <w:r>
+        <w:rPr>
+          <w:b/>
           <w:sz w:val="24"/>
         </w:rPr>
         <w:t>Drawbacks</w:t>
@@ -249,19 +247,105 @@
     </w:p>
     <w:p>
       <w:pPr>
-        <w:rPr>
-          <w:sz w:val="24"/>
-        </w:rPr>
-      </w:pPr>
-    </w:p>
-    <w:p>
-      <w:pPr>
-        <w:rPr>
-          <w:sz w:val="24"/>
-        </w:rPr>
-      </w:pPr>
-      <w:r>
-        <w:rPr>
+        <w:pStyle w:val="ListParagraph"/>
+        <w:numPr>
+          <w:ilvl w:val="0"/>
+          <w:numId w:val="2"/>
+        </w:numPr>
+        <w:rPr>
+          <w:sz w:val="24"/>
+        </w:rPr>
+      </w:pPr>
+      <w:r>
+        <w:rPr>
+          <w:sz w:val="24"/>
+        </w:rPr>
+        <w:t xml:space="preserve">It is lacking denominator data (i.e. number of susceptibles) so the force of infection cannot be inferred </w:t>
+      </w:r>
+    </w:p>
+    <w:p>
+      <w:pPr>
+        <w:pStyle w:val="ListParagraph"/>
+        <w:numPr>
+          <w:ilvl w:val="0"/>
+          <w:numId w:val="2"/>
+        </w:numPr>
+        <w:rPr>
+          <w:sz w:val="24"/>
+        </w:rPr>
+      </w:pPr>
+      <w:r>
+        <w:rPr>
+          <w:sz w:val="24"/>
+        </w:rPr>
+        <w:t xml:space="preserve">Generation time distribution is not rigorously defined and, if unknown, involves manual testing of effective distributions (introducing arbitrariness) </w:t>
+      </w:r>
+    </w:p>
+    <w:p>
+      <w:pPr>
+        <w:pStyle w:val="ListParagraph"/>
+        <w:numPr>
+          <w:ilvl w:val="0"/>
+          <w:numId w:val="2"/>
+        </w:numPr>
+        <w:rPr>
+          <w:sz w:val="24"/>
+        </w:rPr>
+      </w:pPr>
+      <w:r>
+        <w:rPr>
+          <w:sz w:val="24"/>
+        </w:rPr>
+        <w:t xml:space="preserve">Currently not effective for </w:t>
+      </w:r>
+      <w:r>
+        <w:rPr>
+          <w:sz w:val="24"/>
+        </w:rPr>
+        <w:t xml:space="preserve">pathogens with long/variable generation times; date of </w:t>
+      </w:r>
+      <w:r>
+        <w:rPr>
+          <w:sz w:val="24"/>
+        </w:rPr>
+        <w:t>isolates (i.e. symptomatic) tells us less about the transmission route, because it may have happened over a very long time period</w:t>
+      </w:r>
+    </w:p>
+    <w:p>
+      <w:pPr>
+        <w:pStyle w:val="ListParagraph"/>
+        <w:numPr>
+          <w:ilvl w:val="0"/>
+          <w:numId w:val="2"/>
+        </w:numPr>
+        <w:rPr>
+          <w:sz w:val="24"/>
+        </w:rPr>
+      </w:pPr>
+      <w:r>
+        <w:rPr>
+          <w:sz w:val="24"/>
+        </w:rPr>
+        <w:t>Assumption of single lineage within patient; therefore not appropriate for multiple infections</w:t>
+      </w:r>
+    </w:p>
+    <w:p>
+      <w:pPr>
+        <w:rPr>
+          <w:sz w:val="24"/>
+        </w:rPr>
+      </w:pPr>
+    </w:p>
+    <w:p>
+      <w:pPr>
+        <w:rPr>
+          <w:b/>
+          <w:sz w:val="24"/>
+        </w:rPr>
+      </w:pPr>
+      <w:r>
+        <w:rPr>
+          <w:b/>
           <w:sz w:val="24"/>
         </w:rPr>
         <w:t>Questions</w:t>
@@ -282,6 +366,229 @@
         <w:rPr>
           <w:sz w:val="24"/>
         </w:rPr>
+        <w:t>Outbreaker looks only at the number of mutations between pairs?</w:t>
+      </w:r>
+    </w:p>
+    <w:p>
+      <w:pPr>
+        <w:pStyle w:val="ListParagraph"/>
+        <w:numPr>
+          <w:ilvl w:val="1"/>
+          <w:numId w:val="3"/>
+        </w:numPr>
+        <w:rPr>
+          <w:sz w:val="24"/>
+        </w:rPr>
+      </w:pPr>
+      <w:r>
+        <w:rPr>
+          <w:sz w:val="24"/>
+        </w:rPr>
+        <w:t>IE it doesn’t use accumulation of mutations along a chain to lend support to a given tree? As shown for sin2500 -&gt; sin2679 upon manual inspection</w:t>
+      </w:r>
+    </w:p>
+    <w:p>
+      <w:pPr>
+        <w:pStyle w:val="ListParagraph"/>
+        <w:numPr>
+          <w:ilvl w:val="0"/>
+          <w:numId w:val="3"/>
+        </w:numPr>
+        <w:rPr>
+          <w:sz w:val="24"/>
+        </w:rPr>
+      </w:pPr>
+      <w:r>
+        <w:rPr>
+          <w:sz w:val="24"/>
+        </w:rPr>
+        <w:t>How does the convolution function work to incorporate several generations of transmission of the generation time distribution?</w:t>
+      </w:r>
+    </w:p>
+    <w:p>
+      <w:pPr>
+        <w:pStyle w:val="ListParagraph"/>
+        <w:numPr>
+          <w:ilvl w:val="0"/>
+          <w:numId w:val="3"/>
+        </w:numPr>
+        <w:rPr>
+          <w:sz w:val="24"/>
+        </w:rPr>
+      </w:pPr>
+      <w:r>
+        <w:rPr>
+          <w:sz w:val="24"/>
+        </w:rPr>
+        <w:t>Epidemiological pseudo-likelihood</w:t>
+      </w:r>
+    </w:p>
+    <w:p>
+      <w:pPr>
+        <w:pStyle w:val="ListParagraph"/>
+        <w:numPr>
+          <w:ilvl w:val="1"/>
+          <w:numId w:val="3"/>
+        </w:numPr>
+        <w:rPr>
+          <w:sz w:val="24"/>
+        </w:rPr>
+      </w:pPr>
+      <w:r>
+        <w:rPr>
+          <w:sz w:val="24"/>
+        </w:rPr>
+        <w:t>Convolution operator?</w:t>
+      </w:r>
+    </w:p>
+    <w:p>
+      <w:pPr>
+        <w:pStyle w:val="ListParagraph"/>
+        <w:numPr>
+          <w:ilvl w:val="1"/>
+          <w:numId w:val="3"/>
+        </w:numPr>
+        <w:rPr>
+          <w:sz w:val="24"/>
+        </w:rPr>
+      </w:pPr>
+      <w:r>
+        <w:rPr>
+          <w:sz w:val="24"/>
+        </w:rPr>
+        <w:t>Do this make any assumptions about generation times of the inferred generations?</w:t>
+      </w:r>
+    </w:p>
+    <w:p>
+      <w:pPr>
+        <w:pStyle w:val="ListParagraph"/>
+        <w:numPr>
+          <w:ilvl w:val="0"/>
+          <w:numId w:val="3"/>
+        </w:numPr>
+        <w:rPr>
+          <w:sz w:val="24"/>
+        </w:rPr>
+      </w:pPr>
+      <w:r>
+        <w:rPr>
+          <w:sz w:val="24"/>
+        </w:rPr>
+        <w:t>Defining the global influence GI to determine genetic outliers</w:t>
+      </w:r>
+    </w:p>
+    <w:p>
+      <w:pPr>
+        <w:pStyle w:val="ListParagraph"/>
+        <w:numPr>
+          <w:ilvl w:val="1"/>
+          <w:numId w:val="3"/>
+        </w:numPr>
+        <w:rPr>
+          <w:sz w:val="24"/>
+        </w:rPr>
+      </w:pPr>
+      <w:r>
+        <w:rPr>
+          <w:sz w:val="24"/>
+        </w:rPr>
+        <w:lastRenderedPageBreak/>
+        <w:t>You take 50 samples from the MCMC run and calculate the mean of the sum of genetic pseud-likelihoods (a higher score indicating strong genetic support for the proposed transmission network)</w:t>
+      </w:r>
+    </w:p>
+    <w:p>
+      <w:pPr>
+        <w:pStyle w:val="ListParagraph"/>
+        <w:numPr>
+          <w:ilvl w:val="1"/>
+          <w:numId w:val="3"/>
+        </w:numPr>
+        <w:rPr>
+          <w:sz w:val="24"/>
+        </w:rPr>
+      </w:pPr>
+      <w:r>
+        <w:rPr>
+          <w:sz w:val="24"/>
+        </w:rPr>
+        <w:t xml:space="preserve">The GI of </w:t>
+      </w:r>
+      <w:proofErr w:type="spellStart"/>
+      <w:r>
+        <w:rPr>
+          <w:sz w:val="24"/>
+        </w:rPr>
+        <w:t>i</w:t>
+      </w:r>
+      <w:proofErr w:type="spellEnd"/>
+      <w:r>
+        <w:rPr>
+          <w:sz w:val="24"/>
+        </w:rPr>
+        <w:t xml:space="preserve"> is defined as the difference between the means when including and excluding </w:t>
+      </w:r>
+      <w:proofErr w:type="spellStart"/>
+      <w:r>
+        <w:rPr>
+          <w:sz w:val="24"/>
+        </w:rPr>
+        <w:t>i</w:t>
+      </w:r>
+      <w:proofErr w:type="spellEnd"/>
+      <w:r>
+        <w:rPr>
+          <w:sz w:val="24"/>
+        </w:rPr>
+        <w:t xml:space="preserve">; it is a measure of difference of the pseudo-likelihood of </w:t>
+      </w:r>
+      <w:proofErr w:type="spellStart"/>
+      <w:r>
+        <w:rPr>
+          <w:sz w:val="24"/>
+        </w:rPr>
+        <w:t>i</w:t>
+      </w:r>
+      <w:proofErr w:type="spellEnd"/>
+      <w:r>
+        <w:rPr>
+          <w:sz w:val="24"/>
+        </w:rPr>
+        <w:t xml:space="preserve"> from the average pseudo-likelihood</w:t>
+      </w:r>
+    </w:p>
+    <w:p>
+      <w:pPr>
+        <w:pStyle w:val="ListParagraph"/>
+        <w:numPr>
+          <w:ilvl w:val="1"/>
+          <w:numId w:val="3"/>
+        </w:numPr>
+        <w:rPr>
+          <w:sz w:val="24"/>
+        </w:rPr>
+      </w:pPr>
+      <w:r>
+        <w:rPr>
+          <w:sz w:val="24"/>
+        </w:rPr>
+        <w:t xml:space="preserve">Individuals with a GI 5x greater than the average GI is considered an import </w:t>
+      </w:r>
+    </w:p>
+    <w:p>
+      <w:pPr>
+        <w:pStyle w:val="ListParagraph"/>
+        <w:numPr>
+          <w:ilvl w:val="0"/>
+          <w:numId w:val="3"/>
+        </w:numPr>
+        <w:rPr>
+          <w:sz w:val="24"/>
+        </w:rPr>
+      </w:pPr>
+      <w:r>
+        <w:rPr>
+          <w:sz w:val="24"/>
+        </w:rPr>
         <w:t xml:space="preserve">When analysing super-spreaders, </w:t>
       </w:r>
       <w:r>
@@ -320,6 +627,550 @@
         </w:rPr>
         <w:t>i.e. outbreaker does not figure out if individuals are super-spreaders or not</w:t>
       </w:r>
+    </w:p>
+    <w:p>
+      <w:pPr>
+        <w:pStyle w:val="ListParagraph"/>
+        <w:numPr>
+          <w:ilvl w:val="0"/>
+          <w:numId w:val="3"/>
+        </w:numPr>
+        <w:rPr>
+          <w:sz w:val="24"/>
+        </w:rPr>
+      </w:pPr>
+      <w:r>
+        <w:rPr>
+          <w:sz w:val="24"/>
+        </w:rPr>
+        <w:t>Average reproductive number over time</w:t>
+      </w:r>
+    </w:p>
+    <w:p>
+      <w:pPr>
+        <w:pStyle w:val="ListParagraph"/>
+        <w:numPr>
+          <w:ilvl w:val="1"/>
+          <w:numId w:val="3"/>
+        </w:numPr>
+        <w:rPr>
+          <w:sz w:val="24"/>
+        </w:rPr>
+      </w:pPr>
+      <w:r>
+        <w:rPr>
+          <w:sz w:val="24"/>
+        </w:rPr>
+        <w:t>Time 0 means the time of infection of the individual, and they average over all individuals in the given simulation?</w:t>
+      </w:r>
+    </w:p>
+    <w:p>
+      <w:pPr>
+        <w:pStyle w:val="ListParagraph"/>
+        <w:numPr>
+          <w:ilvl w:val="1"/>
+          <w:numId w:val="3"/>
+        </w:numPr>
+        <w:rPr>
+          <w:sz w:val="24"/>
+        </w:rPr>
+      </w:pPr>
+      <w:r>
+        <w:rPr>
+          <w:sz w:val="24"/>
+        </w:rPr>
+        <w:t xml:space="preserve">Figure S.10 – </w:t>
+      </w:r>
+      <w:r>
+        <w:rPr>
+          <w:sz w:val="24"/>
+        </w:rPr>
+        <w:t xml:space="preserve">black lines represent </w:t>
+      </w:r>
+      <w:proofErr w:type="gramStart"/>
+      <w:r>
+        <w:rPr>
+          <w:sz w:val="24"/>
+        </w:rPr>
+        <w:t>R(</w:t>
+      </w:r>
+      <w:proofErr w:type="gramEnd"/>
+      <w:r>
+        <w:rPr>
+          <w:sz w:val="24"/>
+        </w:rPr>
+        <w:t>t) of the posterior trees?</w:t>
+      </w:r>
+    </w:p>
+    <w:p>
+      <w:pPr>
+        <w:pStyle w:val="ListParagraph"/>
+        <w:numPr>
+          <w:ilvl w:val="0"/>
+          <w:numId w:val="3"/>
+        </w:numPr>
+        <w:rPr>
+          <w:sz w:val="24"/>
+        </w:rPr>
+      </w:pPr>
+      <w:r>
+        <w:rPr>
+          <w:sz w:val="24"/>
+        </w:rPr>
+        <w:t>Reconstructing SARS</w:t>
+      </w:r>
+    </w:p>
+    <w:p>
+      <w:pPr>
+        <w:pStyle w:val="ListParagraph"/>
+        <w:numPr>
+          <w:ilvl w:val="1"/>
+          <w:numId w:val="3"/>
+        </w:numPr>
+        <w:rPr>
+          <w:sz w:val="24"/>
+        </w:rPr>
+      </w:pPr>
+      <w:r>
+        <w:rPr>
+          <w:sz w:val="24"/>
+        </w:rPr>
+        <w:t xml:space="preserve">Figure S.14 – why exactly can transmission events not be readily inferred from the tree? </w:t>
+      </w:r>
+    </w:p>
+    <w:p>
+      <w:pPr>
+        <w:pStyle w:val="ListParagraph"/>
+        <w:numPr>
+          <w:ilvl w:val="0"/>
+          <w:numId w:val="3"/>
+        </w:numPr>
+        <w:rPr>
+          <w:sz w:val="24"/>
+        </w:rPr>
+      </w:pPr>
+      <w:r>
+        <w:rPr>
+          <w:sz w:val="24"/>
+        </w:rPr>
+        <w:t>How many accepted trees in the posterior?</w:t>
+      </w:r>
+    </w:p>
+    <w:p>
+      <w:pPr>
+        <w:pStyle w:val="ListParagraph"/>
+        <w:numPr>
+          <w:ilvl w:val="0"/>
+          <w:numId w:val="3"/>
+        </w:numPr>
+        <w:rPr>
+          <w:sz w:val="24"/>
+        </w:rPr>
+      </w:pPr>
+      <w:r>
+        <w:rPr>
+          <w:sz w:val="24"/>
+        </w:rPr>
+        <w:t>Has this been applied to the Oxfordshire dataset?</w:t>
+      </w:r>
+    </w:p>
+    <w:p>
+      <w:pPr>
+        <w:pStyle w:val="ListParagraph"/>
+        <w:numPr>
+          <w:ilvl w:val="1"/>
+          <w:numId w:val="3"/>
+        </w:numPr>
+        <w:rPr>
+          <w:sz w:val="24"/>
+        </w:rPr>
+      </w:pPr>
+      <w:r>
+        <w:rPr>
+          <w:sz w:val="24"/>
+        </w:rPr>
+        <w:t>May struggle with a high influx of genetically diverse pathogens</w:t>
+      </w:r>
+    </w:p>
+    <w:p>
+      <w:pPr>
+        <w:pStyle w:val="ListParagraph"/>
+        <w:numPr>
+          <w:ilvl w:val="1"/>
+          <w:numId w:val="3"/>
+        </w:numPr>
+        <w:rPr>
+          <w:sz w:val="24"/>
+        </w:rPr>
+      </w:pPr>
+      <w:r>
+        <w:rPr>
+          <w:sz w:val="24"/>
+        </w:rPr>
+        <w:t>However you have genetic information, date of infection and contact information</w:t>
+      </w:r>
+    </w:p>
+    <w:p>
+      <w:pPr>
+        <w:pStyle w:val="ListParagraph"/>
+        <w:numPr>
+          <w:ilvl w:val="0"/>
+          <w:numId w:val="3"/>
+        </w:numPr>
+        <w:rPr>
+          <w:sz w:val="24"/>
+        </w:rPr>
+      </w:pPr>
+      <w:r>
+        <w:rPr>
+          <w:sz w:val="24"/>
+        </w:rPr>
+        <w:t>What exactly are the difference between this and phylogenetic approaches?</w:t>
+      </w:r>
+    </w:p>
+    <w:p>
+      <w:pPr>
+        <w:pStyle w:val="ListParagraph"/>
+        <w:numPr>
+          <w:ilvl w:val="1"/>
+          <w:numId w:val="3"/>
+        </w:numPr>
+        <w:rPr>
+          <w:sz w:val="24"/>
+        </w:rPr>
+      </w:pPr>
+      <w:r>
+        <w:rPr>
+          <w:sz w:val="24"/>
+        </w:rPr>
+        <w:t>This is looking only at mutation rate and number of genetic differences to compute the likelihood, instead of trying to reconstruct the phylogeny?</w:t>
+      </w:r>
+    </w:p>
+    <w:p>
+      <w:pPr>
+        <w:pStyle w:val="ListParagraph"/>
+        <w:numPr>
+          <w:ilvl w:val="0"/>
+          <w:numId w:val="3"/>
+        </w:numPr>
+        <w:rPr>
+          <w:sz w:val="24"/>
+        </w:rPr>
+      </w:pPr>
+      <w:r>
+        <w:rPr>
+          <w:sz w:val="24"/>
+        </w:rPr>
+        <w:t>I will be adding contact tracing as a component of the likelihood</w:t>
+      </w:r>
+      <w:r>
+        <w:rPr>
+          <w:sz w:val="24"/>
+        </w:rPr>
+        <w:t>?</w:t>
+      </w:r>
+    </w:p>
+    <w:p>
+      <w:pPr>
+        <w:pStyle w:val="ListParagraph"/>
+        <w:numPr>
+          <w:ilvl w:val="0"/>
+          <w:numId w:val="3"/>
+        </w:numPr>
+        <w:rPr>
+          <w:sz w:val="24"/>
+        </w:rPr>
+      </w:pPr>
+      <w:r>
+        <w:rPr>
+          <w:sz w:val="24"/>
+        </w:rPr>
+        <w:t>Spelling mistakes</w:t>
+      </w:r>
+    </w:p>
+    <w:p>
+      <w:pPr>
+        <w:pStyle w:val="ListParagraph"/>
+        <w:numPr>
+          <w:ilvl w:val="1"/>
+          <w:numId w:val="3"/>
+        </w:numPr>
+        <w:rPr>
+          <w:sz w:val="24"/>
+        </w:rPr>
+      </w:pPr>
+      <w:proofErr w:type="spellStart"/>
+      <w:r>
+        <w:rPr>
+          <w:sz w:val="24"/>
+        </w:rPr>
+        <w:t>simOutbreak</w:t>
+      </w:r>
+      <w:proofErr w:type="spellEnd"/>
+      <w:r>
+        <w:rPr>
+          <w:sz w:val="24"/>
+        </w:rPr>
+        <w:t xml:space="preserve"> – “Genome length: 10000 </w:t>
+      </w:r>
+      <w:proofErr w:type="spellStart"/>
+      <w:r>
+        <w:rPr>
+          <w:sz w:val="24"/>
+        </w:rPr>
+        <w:t>nucleotids</w:t>
+      </w:r>
+      <w:proofErr w:type="spellEnd"/>
+      <w:r>
+        <w:rPr>
+          <w:sz w:val="24"/>
+        </w:rPr>
+        <w:t xml:space="preserve">” </w:t>
+      </w:r>
+    </w:p>
+    <w:p>
+      <w:pPr>
+        <w:pStyle w:val="ListParagraph"/>
+        <w:numPr>
+          <w:ilvl w:val="0"/>
+          <w:numId w:val="3"/>
+        </w:numPr>
+        <w:rPr>
+          <w:sz w:val="24"/>
+        </w:rPr>
+      </w:pPr>
+      <w:r>
+        <w:rPr>
+          <w:sz w:val="24"/>
+        </w:rPr>
+        <w:t xml:space="preserve">How many days do you need to provide </w:t>
+      </w:r>
+      <w:r>
+        <w:rPr>
+          <w:sz w:val="24"/>
+        </w:rPr>
+        <w:t>for the generation time distribution?</w:t>
+      </w:r>
+    </w:p>
+    <w:p>
+      <w:pPr>
+        <w:rPr>
+          <w:sz w:val="24"/>
+        </w:rPr>
+      </w:pPr>
+    </w:p>
+    <w:p>
+      <w:pPr>
+        <w:rPr>
+          <w:b/>
+          <w:sz w:val="24"/>
+        </w:rPr>
+      </w:pPr>
+      <w:r>
+        <w:rPr>
+          <w:b/>
+          <w:sz w:val="24"/>
+        </w:rPr>
+        <w:t>Project</w:t>
+      </w:r>
+    </w:p>
+    <w:p>
+      <w:pPr>
+        <w:pStyle w:val="ListParagraph"/>
+        <w:numPr>
+          <w:ilvl w:val="0"/>
+          <w:numId w:val="4"/>
+        </w:numPr>
+        <w:rPr>
+          <w:sz w:val="24"/>
+        </w:rPr>
+      </w:pPr>
+      <w:r>
+        <w:rPr>
+          <w:sz w:val="24"/>
+        </w:rPr>
+        <w:t>Contact tracing can allow the identification of imported cased of a closely related lineage, which are genetically indistinguishable from cases within a transmission chain</w:t>
+      </w:r>
+    </w:p>
+    <w:p>
+      <w:pPr>
+        <w:pStyle w:val="ListParagraph"/>
+        <w:numPr>
+          <w:ilvl w:val="0"/>
+          <w:numId w:val="4"/>
+        </w:numPr>
+        <w:rPr>
+          <w:sz w:val="24"/>
+        </w:rPr>
+      </w:pPr>
+      <w:r>
+        <w:rPr>
+          <w:sz w:val="24"/>
+        </w:rPr>
+        <w:t>Contact tracing allows for transmission routes of pathogens with long incubation periods to be inferred; the date of isolates tells us less about the time of transmission, but contact tracing allows restriction to times of contact with infected individuals</w:t>
+      </w:r>
+    </w:p>
+    <w:p>
+      <w:pPr>
+        <w:rPr>
+          <w:sz w:val="24"/>
+        </w:rPr>
+      </w:pPr>
+    </w:p>
+    <w:p>
+      <w:pPr>
+        <w:rPr>
+          <w:sz w:val="24"/>
+        </w:rPr>
+      </w:pPr>
+      <w:r>
+        <w:rPr>
+          <w:sz w:val="24"/>
+        </w:rPr>
+        <w:t>Look at convolution operator for generation times</w:t>
+      </w:r>
+    </w:p>
+    <w:p>
+      <w:pPr>
+        <w:rPr>
+          <w:sz w:val="24"/>
+        </w:rPr>
+      </w:pPr>
+      <w:r>
+        <w:rPr>
+          <w:sz w:val="24"/>
+        </w:rPr>
+        <w:t xml:space="preserve">Likelihood functions </w:t>
+      </w:r>
+    </w:p>
+    <w:p>
+      <w:pPr>
+        <w:rPr>
+          <w:sz w:val="24"/>
+        </w:rPr>
+      </w:pPr>
+      <w:r>
+        <w:rPr>
+          <w:sz w:val="24"/>
+        </w:rPr>
+        <w:t>Movement functions</w:t>
+      </w:r>
+    </w:p>
+    <w:p>
+      <w:pPr>
+        <w:rPr>
+          <w:sz w:val="24"/>
+        </w:rPr>
+      </w:pPr>
+      <w:r>
+        <w:rPr>
+          <w:sz w:val="24"/>
+        </w:rPr>
+        <w:lastRenderedPageBreak/>
+        <w:t xml:space="preserve">outbreaker2 – </w:t>
+      </w:r>
+      <w:proofErr w:type="spellStart"/>
+      <w:r>
+        <w:rPr>
+          <w:sz w:val="24"/>
+        </w:rPr>
+        <w:t>simOutbreak</w:t>
+      </w:r>
+      <w:proofErr w:type="spellEnd"/>
+    </w:p>
+    <w:p>
+      <w:pPr>
+        <w:rPr>
+          <w:sz w:val="24"/>
+        </w:rPr>
+      </w:pPr>
+      <w:r>
+        <w:rPr>
+          <w:sz w:val="24"/>
+        </w:rPr>
+        <w:t>Try with fixing different parameters</w:t>
+      </w:r>
+    </w:p>
+    <w:p>
+      <w:pPr>
+        <w:rPr>
+          <w:sz w:val="24"/>
+        </w:rPr>
+      </w:pPr>
+      <w:r>
+        <w:rPr>
+          <w:sz w:val="24"/>
+        </w:rPr>
+        <w:t>Thinking theoretically about contact tracing</w:t>
+      </w:r>
+    </w:p>
+    <w:p>
+      <w:pPr>
+        <w:rPr>
+          <w:sz w:val="24"/>
+        </w:rPr>
+      </w:pPr>
+      <w:r>
+        <w:rPr>
+          <w:sz w:val="24"/>
+        </w:rPr>
+        <w:tab/>
+        <w:t>One way / two way</w:t>
+      </w:r>
+    </w:p>
+    <w:p>
+      <w:pPr>
+        <w:rPr>
+          <w:sz w:val="24"/>
+        </w:rPr>
+      </w:pPr>
+      <w:r>
+        <w:rPr>
+          <w:sz w:val="24"/>
+        </w:rPr>
+        <w:tab/>
+        <w:t xml:space="preserve">Will you fix all ancestries? </w:t>
+      </w:r>
+    </w:p>
+    <w:p>
+      <w:pPr>
+        <w:rPr>
+          <w:sz w:val="24"/>
+        </w:rPr>
+      </w:pPr>
+    </w:p>
+    <w:p>
+      <w:pPr>
+        <w:rPr>
+          <w:sz w:val="24"/>
+        </w:rPr>
+      </w:pPr>
+      <w:r>
+        <w:rPr>
+          <w:sz w:val="24"/>
+        </w:rPr>
+        <w:t>Look at how contact tracing is reported / used</w:t>
+      </w:r>
+    </w:p>
+    <w:p>
+      <w:pPr>
+        <w:rPr>
+          <w:sz w:val="24"/>
+        </w:rPr>
+      </w:pPr>
+      <w:r>
+        <w:rPr>
+          <w:sz w:val="24"/>
+        </w:rPr>
+        <w:t>How to incorporate it into the likelihood</w:t>
+      </w:r>
+    </w:p>
+    <w:p>
+      <w:pPr>
+        <w:rPr>
+          <w:sz w:val="24"/>
+        </w:rPr>
+      </w:pPr>
     </w:p>
     <w:p>
       <w:pPr>
@@ -412,182 +1263,181 @@
           <w:sz w:val="24"/>
         </w:rPr>
       </w:pPr>
-    </w:p>
-    <w:p>
-      <w:pPr>
-        <w:rPr>
-          <w:sz w:val="24"/>
-        </w:rPr>
-      </w:pPr>
-      <w:r>
-        <w:rPr>
-          <w:b/>
-          <w:sz w:val="24"/>
-        </w:rPr>
-        <w:t xml:space="preserve">Paul </w:t>
-      </w:r>
-      <w:proofErr w:type="spellStart"/>
-      <w:r>
-        <w:rPr>
-          <w:b/>
-          <w:sz w:val="24"/>
-        </w:rPr>
-        <w:t>Kellam</w:t>
-      </w:r>
-      <w:proofErr w:type="spellEnd"/>
-      <w:r>
-        <w:rPr>
-          <w:sz w:val="24"/>
-        </w:rPr>
-        <w:t xml:space="preserve"> (lecture)</w:t>
-      </w:r>
-    </w:p>
-    <w:p>
-      <w:pPr>
-        <w:pStyle w:val="ListParagraph"/>
-        <w:numPr>
-          <w:ilvl w:val="0"/>
-          <w:numId w:val="3"/>
-        </w:numPr>
-        <w:rPr>
-          <w:sz w:val="24"/>
-        </w:rPr>
-      </w:pPr>
-      <w:r>
-        <w:rPr>
-          <w:sz w:val="24"/>
-        </w:rPr>
-        <w:t>Real time viral genetics</w:t>
-      </w:r>
-    </w:p>
-    <w:p>
-      <w:pPr>
-        <w:pStyle w:val="ListParagraph"/>
-        <w:numPr>
-          <w:ilvl w:val="0"/>
-          <w:numId w:val="3"/>
-        </w:numPr>
-        <w:rPr>
-          <w:sz w:val="24"/>
-        </w:rPr>
-      </w:pPr>
-      <w:r>
-        <w:rPr>
-          <w:sz w:val="24"/>
-        </w:rPr>
-        <w:t>Inform us of sustained introduction but low R0, compared to the inverse</w:t>
-      </w:r>
-    </w:p>
-    <w:p>
-      <w:pPr>
-        <w:pStyle w:val="ListParagraph"/>
-        <w:numPr>
-          <w:ilvl w:val="0"/>
-          <w:numId w:val="3"/>
-        </w:numPr>
-        <w:rPr>
-          <w:sz w:val="24"/>
-        </w:rPr>
-      </w:pPr>
-      <w:r>
-        <w:rPr>
-          <w:sz w:val="24"/>
-        </w:rPr>
-        <w:t>MERS</w:t>
-      </w:r>
-    </w:p>
-    <w:p>
-      <w:pPr>
-        <w:pStyle w:val="ListParagraph"/>
-        <w:numPr>
-          <w:ilvl w:val="1"/>
-          <w:numId w:val="3"/>
-        </w:numPr>
-        <w:rPr>
-          <w:sz w:val="24"/>
-        </w:rPr>
-      </w:pPr>
-      <w:r>
-        <w:rPr>
-          <w:sz w:val="24"/>
-        </w:rPr>
-        <w:t>Used genetic information to determine that most cases are single transfers with little onward spread, in that putative cases were far too genetically distant to represent direct transmission events</w:t>
-      </w:r>
-    </w:p>
-    <w:p>
-      <w:pPr>
-        <w:pStyle w:val="ListParagraph"/>
-        <w:numPr>
-          <w:ilvl w:val="1"/>
-          <w:numId w:val="3"/>
-        </w:numPr>
-        <w:rPr>
-          <w:sz w:val="24"/>
-        </w:rPr>
-      </w:pPr>
-      <w:r>
-        <w:rPr>
-          <w:sz w:val="24"/>
-        </w:rPr>
-        <w:t>Explained why MERS wasn’t spreading uncontrollably</w:t>
-      </w:r>
-    </w:p>
-    <w:p>
-      <w:pPr>
-        <w:pStyle w:val="ListParagraph"/>
-        <w:numPr>
-          <w:ilvl w:val="1"/>
-          <w:numId w:val="3"/>
-        </w:numPr>
-        <w:rPr>
-          <w:sz w:val="24"/>
-        </w:rPr>
-      </w:pPr>
-      <w:r>
-        <w:rPr>
-          <w:sz w:val="24"/>
-        </w:rPr>
-        <w:lastRenderedPageBreak/>
-        <w:t>Instead suggested a reservoir which was leaking into the general population</w:t>
-      </w:r>
-    </w:p>
-    <w:p>
-      <w:pPr>
-        <w:pStyle w:val="ListParagraph"/>
-        <w:numPr>
-          <w:ilvl w:val="1"/>
-          <w:numId w:val="3"/>
-        </w:numPr>
-        <w:rPr>
-          <w:sz w:val="24"/>
-        </w:rPr>
-      </w:pPr>
-      <w:r>
-        <w:rPr>
-          <w:sz w:val="24"/>
-        </w:rPr>
-        <w:t>This completely changes infection control policy</w:t>
-      </w:r>
-    </w:p>
-    <w:p>
-      <w:pPr>
-        <w:pStyle w:val="ListParagraph"/>
-        <w:numPr>
-          <w:ilvl w:val="1"/>
-          <w:numId w:val="3"/>
-        </w:numPr>
-        <w:rPr>
-          <w:sz w:val="24"/>
-        </w:rPr>
-      </w:pPr>
-      <w:r>
-        <w:rPr>
-          <w:sz w:val="24"/>
-        </w:rPr>
-        <w:t>Showed that camel viruses were dispersed across all cases, suggesting they were continuously seeding cases into humans with little human-human transmission</w:t>
-      </w:r>
       <w:bookmarkStart w:id="0" w:name="_GoBack"/>
       <w:bookmarkEnd w:id="0"/>
+    </w:p>
+    <w:p>
+      <w:pPr>
+        <w:rPr>
+          <w:sz w:val="24"/>
+        </w:rPr>
+      </w:pPr>
+      <w:r>
+        <w:rPr>
+          <w:b/>
+          <w:sz w:val="24"/>
+        </w:rPr>
+        <w:t xml:space="preserve">Paul </w:t>
+      </w:r>
+      <w:proofErr w:type="spellStart"/>
+      <w:r>
+        <w:rPr>
+          <w:b/>
+          <w:sz w:val="24"/>
+        </w:rPr>
+        <w:t>Kellam</w:t>
+      </w:r>
+      <w:proofErr w:type="spellEnd"/>
+      <w:r>
+        <w:rPr>
+          <w:sz w:val="24"/>
+        </w:rPr>
+        <w:t xml:space="preserve"> (lecture)</w:t>
+      </w:r>
+    </w:p>
+    <w:p>
+      <w:pPr>
+        <w:pStyle w:val="ListParagraph"/>
+        <w:numPr>
+          <w:ilvl w:val="0"/>
+          <w:numId w:val="3"/>
+        </w:numPr>
+        <w:rPr>
+          <w:sz w:val="24"/>
+        </w:rPr>
+      </w:pPr>
+      <w:r>
+        <w:rPr>
+          <w:sz w:val="24"/>
+        </w:rPr>
+        <w:t>Real time viral genetics</w:t>
+      </w:r>
+    </w:p>
+    <w:p>
+      <w:pPr>
+        <w:pStyle w:val="ListParagraph"/>
+        <w:numPr>
+          <w:ilvl w:val="0"/>
+          <w:numId w:val="3"/>
+        </w:numPr>
+        <w:rPr>
+          <w:sz w:val="24"/>
+        </w:rPr>
+      </w:pPr>
+      <w:r>
+        <w:rPr>
+          <w:sz w:val="24"/>
+        </w:rPr>
+        <w:t>Inform us of sustained introduction but low R0, compared to the inverse</w:t>
+      </w:r>
+    </w:p>
+    <w:p>
+      <w:pPr>
+        <w:pStyle w:val="ListParagraph"/>
+        <w:numPr>
+          <w:ilvl w:val="0"/>
+          <w:numId w:val="3"/>
+        </w:numPr>
+        <w:rPr>
+          <w:sz w:val="24"/>
+        </w:rPr>
+      </w:pPr>
+      <w:r>
+        <w:rPr>
+          <w:sz w:val="24"/>
+        </w:rPr>
+        <w:t>MERS</w:t>
+      </w:r>
+    </w:p>
+    <w:p>
+      <w:pPr>
+        <w:pStyle w:val="ListParagraph"/>
+        <w:numPr>
+          <w:ilvl w:val="1"/>
+          <w:numId w:val="3"/>
+        </w:numPr>
+        <w:rPr>
+          <w:sz w:val="24"/>
+        </w:rPr>
+      </w:pPr>
+      <w:r>
+        <w:rPr>
+          <w:sz w:val="24"/>
+        </w:rPr>
+        <w:t>Used genetic information to determine that most cases are single transfers with little onward spread, in that putative cases were far too genetically distant to represent direct transmission events</w:t>
+      </w:r>
+    </w:p>
+    <w:p>
+      <w:pPr>
+        <w:pStyle w:val="ListParagraph"/>
+        <w:numPr>
+          <w:ilvl w:val="1"/>
+          <w:numId w:val="3"/>
+        </w:numPr>
+        <w:rPr>
+          <w:sz w:val="24"/>
+        </w:rPr>
+      </w:pPr>
+      <w:r>
+        <w:rPr>
+          <w:sz w:val="24"/>
+        </w:rPr>
+        <w:t>Explained why MERS wasn’t spreading uncontrollably</w:t>
+      </w:r>
+    </w:p>
+    <w:p>
+      <w:pPr>
+        <w:pStyle w:val="ListParagraph"/>
+        <w:numPr>
+          <w:ilvl w:val="1"/>
+          <w:numId w:val="3"/>
+        </w:numPr>
+        <w:rPr>
+          <w:sz w:val="24"/>
+        </w:rPr>
+      </w:pPr>
+      <w:r>
+        <w:rPr>
+          <w:sz w:val="24"/>
+        </w:rPr>
+        <w:t>Instead suggested a reservoir which was leaking into the general population</w:t>
+      </w:r>
+    </w:p>
+    <w:p>
+      <w:pPr>
+        <w:pStyle w:val="ListParagraph"/>
+        <w:numPr>
+          <w:ilvl w:val="1"/>
+          <w:numId w:val="3"/>
+        </w:numPr>
+        <w:rPr>
+          <w:sz w:val="24"/>
+        </w:rPr>
+      </w:pPr>
+      <w:r>
+        <w:rPr>
+          <w:sz w:val="24"/>
+        </w:rPr>
+        <w:t>This completely changes infection control policy</w:t>
+      </w:r>
+    </w:p>
+    <w:p>
+      <w:pPr>
+        <w:pStyle w:val="ListParagraph"/>
+        <w:numPr>
+          <w:ilvl w:val="1"/>
+          <w:numId w:val="3"/>
+        </w:numPr>
+        <w:rPr>
+          <w:sz w:val="24"/>
+        </w:rPr>
+      </w:pPr>
+      <w:r>
+        <w:rPr>
+          <w:sz w:val="24"/>
+        </w:rPr>
+        <w:t>Showed that camel viruses were dispersed across all cases, suggesting they were continuously seeding cases into humans with little human-human transmission</w:t>
+      </w:r>
     </w:p>
     <w:p>
       <w:pPr>
@@ -1002,6 +1852,119 @@
       </w:rPr>
     </w:lvl>
   </w:abstractNum>
+  <w:abstractNum w:abstractNumId="3" w15:restartNumberingAfterBreak="0">
+    <w:nsid w:val="78287156"/>
+    <w:multiLevelType w:val="hybridMultilevel"/>
+    <w:tmpl w:val="67DE18DC"/>
+    <w:lvl w:ilvl="0" w:tplc="98848188">
+      <w:start w:val="1"/>
+      <w:numFmt w:val="bullet"/>
+      <w:lvlText w:val=""/>
+      <w:lvlJc w:val="left"/>
+      <w:pPr>
+        <w:ind w:left="360" w:hanging="360"/>
+      </w:pPr>
+      <w:rPr>
+        <w:rFonts w:ascii="Symbol" w:hAnsi="Symbol" w:hint="default"/>
+      </w:rPr>
+    </w:lvl>
+    <w:lvl w:ilvl="1" w:tplc="08090003" w:tentative="1">
+      <w:start w:val="1"/>
+      <w:numFmt w:val="bullet"/>
+      <w:lvlText w:val="o"/>
+      <w:lvlJc w:val="left"/>
+      <w:pPr>
+        <w:ind w:left="1080" w:hanging="360"/>
+      </w:pPr>
+      <w:rPr>
+        <w:rFonts w:ascii="Courier New" w:hAnsi="Courier New" w:cs="Courier New" w:hint="default"/>
+      </w:rPr>
+    </w:lvl>
+    <w:lvl w:ilvl="2" w:tplc="08090005" w:tentative="1">
+      <w:start w:val="1"/>
+      <w:numFmt w:val="bullet"/>
+      <w:lvlText w:val=""/>
+      <w:lvlJc w:val="left"/>
+      <w:pPr>
+        <w:ind w:left="1800" w:hanging="360"/>
+      </w:pPr>
+      <w:rPr>
+        <w:rFonts w:ascii="Wingdings" w:hAnsi="Wingdings" w:hint="default"/>
+      </w:rPr>
+    </w:lvl>
+    <w:lvl w:ilvl="3" w:tplc="08090001" w:tentative="1">
+      <w:start w:val="1"/>
+      <w:numFmt w:val="bullet"/>
+      <w:lvlText w:val=""/>
+      <w:lvlJc w:val="left"/>
+      <w:pPr>
+        <w:ind w:left="2520" w:hanging="360"/>
+      </w:pPr>
+      <w:rPr>
+        <w:rFonts w:ascii="Symbol" w:hAnsi="Symbol" w:hint="default"/>
+      </w:rPr>
+    </w:lvl>
+    <w:lvl w:ilvl="4" w:tplc="08090003" w:tentative="1">
+      <w:start w:val="1"/>
+      <w:numFmt w:val="bullet"/>
+      <w:lvlText w:val="o"/>
+      <w:lvlJc w:val="left"/>
+      <w:pPr>
+        <w:ind w:left="3240" w:hanging="360"/>
+      </w:pPr>
+      <w:rPr>
+        <w:rFonts w:ascii="Courier New" w:hAnsi="Courier New" w:cs="Courier New" w:hint="default"/>
+      </w:rPr>
+    </w:lvl>
+    <w:lvl w:ilvl="5" w:tplc="08090005" w:tentative="1">
+      <w:start w:val="1"/>
+      <w:numFmt w:val="bullet"/>
+      <w:lvlText w:val=""/>
+      <w:lvlJc w:val="left"/>
+      <w:pPr>
+        <w:ind w:left="3960" w:hanging="360"/>
+      </w:pPr>
+      <w:rPr>
+        <w:rFonts w:ascii="Wingdings" w:hAnsi="Wingdings" w:hint="default"/>
+      </w:rPr>
+    </w:lvl>
+    <w:lvl w:ilvl="6" w:tplc="08090001" w:tentative="1">
+      <w:start w:val="1"/>
+      <w:numFmt w:val="bullet"/>
+      <w:lvlText w:val=""/>
+      <w:lvlJc w:val="left"/>
+      <w:pPr>
+        <w:ind w:left="4680" w:hanging="360"/>
+      </w:pPr>
+      <w:rPr>
+        <w:rFonts w:ascii="Symbol" w:hAnsi="Symbol" w:hint="default"/>
+      </w:rPr>
+    </w:lvl>
+    <w:lvl w:ilvl="7" w:tplc="08090003" w:tentative="1">
+      <w:start w:val="1"/>
+      <w:numFmt w:val="bullet"/>
+      <w:lvlText w:val="o"/>
+      <w:lvlJc w:val="left"/>
+      <w:pPr>
+        <w:ind w:left="5400" w:hanging="360"/>
+      </w:pPr>
+      <w:rPr>
+        <w:rFonts w:ascii="Courier New" w:hAnsi="Courier New" w:cs="Courier New" w:hint="default"/>
+      </w:rPr>
+    </w:lvl>
+    <w:lvl w:ilvl="8" w:tplc="08090005" w:tentative="1">
+      <w:start w:val="1"/>
+      <w:numFmt w:val="bullet"/>
+      <w:lvlText w:val=""/>
+      <w:lvlJc w:val="left"/>
+      <w:pPr>
+        <w:ind w:left="6120" w:hanging="360"/>
+      </w:pPr>
+      <w:rPr>
+        <w:rFonts w:ascii="Wingdings" w:hAnsi="Wingdings" w:hint="default"/>
+      </w:rPr>
+    </w:lvl>
+  </w:abstractNum>
   <w:num w:numId="1">
     <w:abstractNumId w:val="1"/>
   </w:num>
@@ -1010,6 +1973,9 @@
   </w:num>
   <w:num w:numId="3">
     <w:abstractNumId w:val="0"/>
+  </w:num>
+  <w:num w:numId="4">
+    <w:abstractNumId w:val="3"/>
   </w:num>
 </w:numbering>
 </file>

</xml_diff>